<commit_message>
add proxy pass inside the docker
</commit_message>
<xml_diff>
--- a/docs/立项建议书 v2.1.docx
+++ b/docs/立项建议书 v2.1.docx
@@ -1783,23 +1783,14 @@
           <w:szCs w:val="24"/>
         </w:rPr>
       </w:pPr>
-      <w:proofErr w:type="gramStart"/>
-      <w:r>
-        <w:rPr>
-          <w:rFonts w:hint="eastAsia"/>
-          <w:sz w:val="28"/>
-          <w:szCs w:val="24"/>
-        </w:rPr>
-        <w:t>低传播</w:t>
-      </w:r>
-      <w:proofErr w:type="gramEnd"/>
-      <w:r>
-        <w:rPr>
-          <w:rFonts w:hint="eastAsia"/>
-          <w:sz w:val="28"/>
-          <w:szCs w:val="24"/>
-        </w:rPr>
-        <w:t>性</w:t>
+      <w:r>
+        <w:rPr>
+          <w:rFonts w:hint="eastAsia"/>
+          <w:sz w:val="28"/>
+          <w:szCs w:val="24"/>
+        </w:rPr>
+        <w:lastRenderedPageBreak/>
+        <w:t>低传播性</w:t>
       </w:r>
       <w:r>
         <w:rPr>
@@ -1823,25 +1814,7 @@
           <w:sz w:val="28"/>
           <w:szCs w:val="24"/>
         </w:rPr>
-        <w:t>发布的交易信息只能在一个或多个人的朋友圈中停留，</w:t>
-      </w:r>
-      <w:proofErr w:type="gramStart"/>
-      <w:r>
-        <w:rPr>
-          <w:rFonts w:hint="eastAsia"/>
-          <w:sz w:val="28"/>
-          <w:szCs w:val="24"/>
-        </w:rPr>
-        <w:t>且朋友</w:t>
-      </w:r>
-      <w:proofErr w:type="gramEnd"/>
-      <w:r>
-        <w:rPr>
-          <w:rFonts w:hint="eastAsia"/>
-          <w:sz w:val="28"/>
-          <w:szCs w:val="24"/>
-        </w:rPr>
-        <w:t>圈信息繁多、更迭迅速，交易信息很容易被刷下去，驻留时间短。这导致很难寻到合适的交易对象。</w:t>
+        <w:t>发布的交易信息只能在一个或多个人的朋友圈中停留，且朋友圈信息繁多、更迭迅速，交易信息很容易被刷下去，驻留时间短。这导致很难寻到合适的交易对象。</w:t>
       </w:r>
     </w:p>
     <w:p>
@@ -1854,23 +1827,13 @@
           <w:szCs w:val="24"/>
         </w:rPr>
       </w:pPr>
-      <w:proofErr w:type="gramStart"/>
-      <w:r>
-        <w:rPr>
-          <w:rFonts w:hint="eastAsia"/>
-          <w:sz w:val="28"/>
-          <w:szCs w:val="24"/>
-        </w:rPr>
-        <w:t>以闲鱼为</w:t>
-      </w:r>
-      <w:proofErr w:type="gramEnd"/>
-      <w:r>
-        <w:rPr>
-          <w:rFonts w:hint="eastAsia"/>
-          <w:sz w:val="28"/>
-          <w:szCs w:val="24"/>
-        </w:rPr>
-        <w:t>代表的传统二手交易A</w:t>
+      <w:r>
+        <w:rPr>
+          <w:rFonts w:hint="eastAsia"/>
+          <w:sz w:val="28"/>
+          <w:szCs w:val="24"/>
+        </w:rPr>
+        <w:t>以闲鱼为代表的传统二手交易A</w:t>
       </w:r>
       <w:r>
         <w:rPr>
@@ -1909,25 +1872,7 @@
           <w:sz w:val="28"/>
           <w:szCs w:val="24"/>
         </w:rPr>
-        <w:t>非本土化，</w:t>
-      </w:r>
-      <w:proofErr w:type="gramStart"/>
-      <w:r>
-        <w:rPr>
-          <w:rFonts w:hint="eastAsia"/>
-          <w:sz w:val="28"/>
-          <w:szCs w:val="24"/>
-        </w:rPr>
-        <w:t>即闲鱼</w:t>
-      </w:r>
-      <w:proofErr w:type="gramEnd"/>
-      <w:r>
-        <w:rPr>
-          <w:rFonts w:hint="eastAsia"/>
-          <w:sz w:val="28"/>
-          <w:szCs w:val="24"/>
-        </w:rPr>
-        <w:t>A</w:t>
+        <w:t>非本土化，即闲鱼A</w:t>
       </w:r>
       <w:r>
         <w:rPr>
@@ -1942,26 +1887,7 @@
           <w:sz w:val="28"/>
           <w:szCs w:val="24"/>
         </w:rPr>
-        <w:t>中的用户大多不是交大师生，这导致了两个问题：一是交易的安全性难以保证，前两种途径的交易信息大多是针对交大师生，有同校师生的信用背书，</w:t>
-      </w:r>
-      <w:proofErr w:type="gramStart"/>
-      <w:r>
-        <w:rPr>
-          <w:rFonts w:hint="eastAsia"/>
-          <w:sz w:val="28"/>
-          <w:szCs w:val="24"/>
-        </w:rPr>
-        <w:t>但闲鱼</w:t>
-      </w:r>
-      <w:proofErr w:type="spellStart"/>
-      <w:proofErr w:type="gramEnd"/>
-      <w:r>
-        <w:rPr>
-          <w:rFonts w:hint="eastAsia"/>
-          <w:sz w:val="28"/>
-          <w:szCs w:val="24"/>
-        </w:rPr>
-        <w:t>A</w:t>
+        <w:t>中的用户大多不是交大师生，这导致了两个问题：一是交易的安全性难以保证，前两种途径的交易信息大多是针对交大师生，有同校师生的信用背书，但闲鱼A</w:t>
       </w:r>
       <w:r>
         <w:rPr>
@@ -1970,7 +1896,6 @@
         </w:rPr>
         <w:t>PP</w:t>
       </w:r>
-      <w:proofErr w:type="spellEnd"/>
       <w:r>
         <w:rPr>
           <w:rFonts w:hint="eastAsia"/>
@@ -2001,25 +1926,7 @@
           <w:sz w:val="28"/>
           <w:szCs w:val="24"/>
         </w:rPr>
-        <w:t>买家无法发布求购信息。</w:t>
-      </w:r>
-      <w:proofErr w:type="gramStart"/>
-      <w:r>
-        <w:rPr>
-          <w:rFonts w:hint="eastAsia"/>
-          <w:sz w:val="28"/>
-          <w:szCs w:val="24"/>
-        </w:rPr>
-        <w:t>在闲鱼等</w:t>
-      </w:r>
-      <w:proofErr w:type="gramEnd"/>
-      <w:r>
-        <w:rPr>
-          <w:rFonts w:hint="eastAsia"/>
-          <w:sz w:val="28"/>
-          <w:szCs w:val="24"/>
-        </w:rPr>
-        <w:t>A</w:t>
+        <w:t>买家无法发布求购信息。在闲鱼等A</w:t>
       </w:r>
       <w:r>
         <w:rPr>
@@ -2066,39 +1973,7 @@
           <w:rFonts w:hint="eastAsia"/>
           <w:sz w:val="28"/>
         </w:rPr>
-        <w:t>，鉴于二手交易在交大师生群体中存在极大的需求空间，以及考虑到当下以二手交易群为代表的二手交易途径的种种弊端，通过现代化技术手段优化传统群</w:t>
-      </w:r>
-      <w:proofErr w:type="gramStart"/>
-      <w:r>
-        <w:rPr>
-          <w:rFonts w:hint="eastAsia"/>
-          <w:sz w:val="28"/>
-        </w:rPr>
-        <w:t>发盲寻</w:t>
-      </w:r>
-      <w:proofErr w:type="gramEnd"/>
-      <w:r>
-        <w:rPr>
-          <w:rFonts w:hint="eastAsia"/>
-          <w:sz w:val="28"/>
-        </w:rPr>
-        <w:t>的二手</w:t>
-      </w:r>
-      <w:proofErr w:type="gramStart"/>
-      <w:r>
-        <w:rPr>
-          <w:rFonts w:hint="eastAsia"/>
-          <w:sz w:val="28"/>
-        </w:rPr>
-        <w:t>群交易</w:t>
-      </w:r>
-      <w:proofErr w:type="gramEnd"/>
-      <w:r>
-        <w:rPr>
-          <w:rFonts w:hint="eastAsia"/>
-          <w:sz w:val="28"/>
-        </w:rPr>
-        <w:t>模式，开发一款实用、易用的二手交易信息平台A</w:t>
+        <w:t>，鉴于二手交易在交大师生群体中存在极大的需求空间，以及考虑到当下以二手交易群为代表的二手交易途径的种种弊端，通过现代化技术手段优化传统群发盲寻的二手群交易模式，开发一款实用、易用的二手交易信息平台A</w:t>
       </w:r>
       <w:r>
         <w:rPr>
@@ -2111,23 +1986,7 @@
           <w:rFonts w:hint="eastAsia"/>
           <w:sz w:val="28"/>
         </w:rPr>
-        <w:t>，克服二手交易</w:t>
-      </w:r>
-      <w:proofErr w:type="gramStart"/>
-      <w:r>
-        <w:rPr>
-          <w:rFonts w:hint="eastAsia"/>
-          <w:sz w:val="28"/>
-        </w:rPr>
-        <w:t>群现有</w:t>
-      </w:r>
-      <w:proofErr w:type="gramEnd"/>
-      <w:r>
-        <w:rPr>
-          <w:rFonts w:hint="eastAsia"/>
-          <w:sz w:val="28"/>
-        </w:rPr>
-        <w:t>的使用问题，以满足交大师生对二手交易更便捷体验的需求，是十分有必要的。</w:t>
+        <w:t>，克服二手交易群现有的使用问题，以满足交大师生对二手交易更便捷体验的需求，是十分有必要的。</w:t>
       </w:r>
     </w:p>
     <w:p>
@@ -2176,23 +2035,7 @@
           <w:rFonts w:hint="eastAsia"/>
           <w:sz w:val="28"/>
         </w:rPr>
-        <w:t>或网站，且</w:t>
-      </w:r>
-      <w:proofErr w:type="gramStart"/>
-      <w:r>
-        <w:rPr>
-          <w:rFonts w:hint="eastAsia"/>
-          <w:sz w:val="28"/>
-        </w:rPr>
-        <w:t>以闲鱼为</w:t>
-      </w:r>
-      <w:proofErr w:type="gramEnd"/>
-      <w:r>
-        <w:rPr>
-          <w:rFonts w:hint="eastAsia"/>
-          <w:sz w:val="28"/>
-        </w:rPr>
-        <w:t>代表的传统二手交易A</w:t>
+        <w:t>或网站，且以闲鱼为代表的传统二手交易A</w:t>
       </w:r>
       <w:r>
         <w:rPr>
@@ -2270,21 +2113,7 @@
         <w:rPr>
           <w:sz w:val="28"/>
         </w:rPr>
-        <w:t>如果软件开发成果比较理想，并辅以适当的宣传工作，获取稳定的用户</w:t>
-      </w:r>
-      <w:proofErr w:type="gramStart"/>
-      <w:r>
-        <w:rPr>
-          <w:sz w:val="28"/>
-        </w:rPr>
-        <w:t>群并非</w:t>
-      </w:r>
-      <w:proofErr w:type="gramEnd"/>
-      <w:r>
-        <w:rPr>
-          <w:sz w:val="28"/>
-        </w:rPr>
-        <w:t>不可能实现</w:t>
+        <w:t>如果软件开发成果比较理想，并辅以适当的宣传工作，获取稳定的用户群并非不可能实现</w:t>
       </w:r>
       <w:r>
         <w:rPr>
@@ -2397,23 +2226,7 @@
           <w:rFonts w:hint="eastAsia"/>
           <w:sz w:val="28"/>
         </w:rPr>
-        <w:t>，甚至可以在</w:t>
-      </w:r>
-      <w:proofErr w:type="gramStart"/>
-      <w:r>
-        <w:rPr>
-          <w:rFonts w:hint="eastAsia"/>
-          <w:sz w:val="28"/>
-        </w:rPr>
-        <w:t>几所友校</w:t>
-      </w:r>
-      <w:proofErr w:type="gramEnd"/>
-      <w:r>
-        <w:rPr>
-          <w:rFonts w:hint="eastAsia"/>
-          <w:sz w:val="28"/>
-        </w:rPr>
-        <w:t>之间形成联动，发展出一个高校二手交易生态圈</w:t>
+        <w:t>，甚至可以在几所友校之间形成联动，发展出一个高校二手交易生态圈</w:t>
       </w:r>
       <w:r>
         <w:rPr>
@@ -2475,6 +2288,7 @@
           <w:rFonts w:ascii="黑体" w:eastAsia="黑体" w:hAnsi="黑体"/>
           <w:sz w:val="40"/>
         </w:rPr>
+        <w:lastRenderedPageBreak/>
         <w:t>项目目标和特性</w:t>
       </w:r>
     </w:p>
@@ -2652,19 +2466,11 @@
         </w:rPr>
         <w:t>登录</w:t>
       </w:r>
-      <w:proofErr w:type="spellStart"/>
-      <w:r>
-        <w:rPr>
-          <w:sz w:val="28"/>
-        </w:rPr>
-        <w:t>Jaccount</w:t>
-      </w:r>
-      <w:proofErr w:type="spellEnd"/>
-      <w:r>
-        <w:rPr>
-          <w:sz w:val="28"/>
-        </w:rPr>
-        <w:t>，</w:t>
+      <w:r>
+        <w:rPr>
+          <w:sz w:val="28"/>
+        </w:rPr>
+        <w:t>Jaccount，</w:t>
       </w:r>
       <w:r>
         <w:rPr>
@@ -3392,6 +3198,7 @@
         <w:rPr>
           <w:sz w:val="28"/>
         </w:rPr>
+        <w:lastRenderedPageBreak/>
         <w:t>可靠性。</w:t>
       </w:r>
       <w:r>
@@ -3791,25 +3598,7 @@
           <w:sz w:val="28"/>
           <w:szCs w:val="24"/>
         </w:rPr>
-        <w:t>项目的必要性”中提及的三种现有途径——二手交易群、朋友圈发布、</w:t>
-      </w:r>
-      <w:proofErr w:type="gramStart"/>
-      <w:r>
-        <w:rPr>
-          <w:rFonts w:hint="eastAsia"/>
-          <w:sz w:val="28"/>
-          <w:szCs w:val="24"/>
-        </w:rPr>
-        <w:t>以闲鱼为</w:t>
-      </w:r>
-      <w:proofErr w:type="gramEnd"/>
-      <w:r>
-        <w:rPr>
-          <w:rFonts w:hint="eastAsia"/>
-          <w:sz w:val="28"/>
-          <w:szCs w:val="24"/>
-        </w:rPr>
-        <w:t>代表的传统二手交易A</w:t>
+        <w:t>项目的必要性”中提及的三种现有途径——二手交易群、朋友圈发布、以闲鱼为代表的传统二手交易A</w:t>
       </w:r>
       <w:r>
         <w:rPr>
@@ -3832,25 +3621,7 @@
           <w:sz w:val="28"/>
           <w:szCs w:val="24"/>
         </w:rPr>
-        <w:t>而相对于我们对打的竞争对手——</w:t>
-      </w:r>
-      <w:proofErr w:type="gramStart"/>
-      <w:r>
-        <w:rPr>
-          <w:rFonts w:hint="eastAsia"/>
-          <w:sz w:val="28"/>
-          <w:szCs w:val="24"/>
-        </w:rPr>
-        <w:t>以闲鱼为</w:t>
-      </w:r>
-      <w:proofErr w:type="gramEnd"/>
-      <w:r>
-        <w:rPr>
-          <w:rFonts w:hint="eastAsia"/>
-          <w:sz w:val="28"/>
-          <w:szCs w:val="24"/>
-        </w:rPr>
-        <w:t>代表的传统二手交易A</w:t>
+        <w:t>而相对于我们对打的竞争对手——以闲鱼为代表的传统二手交易A</w:t>
       </w:r>
       <w:r>
         <w:rPr>
@@ -3909,21 +3680,12 @@
         </w:rPr>
         <w:t>。仅支持</w:t>
       </w:r>
-      <w:proofErr w:type="spellStart"/>
-      <w:r>
-        <w:rPr>
-          <w:sz w:val="28"/>
-          <w:szCs w:val="24"/>
-        </w:rPr>
-        <w:t>Jaccount</w:t>
-      </w:r>
-      <w:proofErr w:type="spellEnd"/>
-      <w:r>
-        <w:rPr>
-          <w:sz w:val="28"/>
-          <w:szCs w:val="24"/>
-        </w:rPr>
-        <w:t>登录，只面向交大师生开放，具有良好的信用背书，极大程度上保证交易的便捷性、高质量与安全性。</w:t>
+      <w:r>
+        <w:rPr>
+          <w:sz w:val="28"/>
+          <w:szCs w:val="24"/>
+        </w:rPr>
+        <w:t>Jaccount登录，只面向交大师生开放，具有良好的信用背书，极大程度上保证交易的便捷性、高质量与安全性。</w:t>
       </w:r>
     </w:p>
     <w:p>
@@ -4080,18 +3842,8 @@
           <w:sz w:val="28"/>
           <w:szCs w:val="24"/>
         </w:rPr>
-        <w:t>针对开学季、</w:t>
-      </w:r>
-      <w:proofErr w:type="gramStart"/>
-      <w:r>
-        <w:rPr>
-          <w:rFonts w:hint="eastAsia"/>
-          <w:sz w:val="28"/>
-          <w:szCs w:val="24"/>
-        </w:rPr>
-        <w:t>毕业季等二手</w:t>
-      </w:r>
-      <w:proofErr w:type="gramEnd"/>
+        <w:t>针对开学季、毕业季等二手</w:t>
+      </w:r>
       <w:r>
         <w:rPr>
           <w:rFonts w:hint="eastAsia"/>
@@ -4288,6 +4040,7 @@
           <w:rFonts w:hint="eastAsia"/>
           <w:noProof/>
         </w:rPr>
+        <w:lastRenderedPageBreak/>
         <w:drawing>
           <wp:inline distT="0" distB="0" distL="0" distR="0" wp14:anchorId="39DBE7CF" wp14:editId="4954FF2F">
             <wp:extent cx="7777480" cy="9024258"/>
@@ -4522,55 +4275,7 @@
           <w:sz w:val="28"/>
           <w:szCs w:val="28"/>
         </w:rPr>
-        <w:t>，它用于响应用户请求，调用数据</w:t>
-      </w:r>
-      <w:proofErr w:type="gramStart"/>
-      <w:r>
-        <w:rPr>
-          <w:sz w:val="28"/>
-          <w:szCs w:val="28"/>
-        </w:rPr>
-        <w:t>层实现</w:t>
-      </w:r>
-      <w:proofErr w:type="gramEnd"/>
-      <w:r>
-        <w:rPr>
-          <w:sz w:val="28"/>
-          <w:szCs w:val="28"/>
-        </w:rPr>
-        <w:t>数据持久化，同时与第三</w:t>
-      </w:r>
-      <w:proofErr w:type="gramStart"/>
-      <w:r>
-        <w:rPr>
-          <w:sz w:val="28"/>
-          <w:szCs w:val="28"/>
-        </w:rPr>
-        <w:t>方服务</w:t>
-      </w:r>
-      <w:proofErr w:type="gramEnd"/>
-      <w:r>
-        <w:rPr>
-          <w:sz w:val="28"/>
-          <w:szCs w:val="28"/>
-        </w:rPr>
-        <w:t>进行通信以实现消息推送与</w:t>
-      </w:r>
-      <w:proofErr w:type="spellStart"/>
-      <w:r>
-        <w:rPr>
-          <w:sz w:val="28"/>
-          <w:szCs w:val="28"/>
-        </w:rPr>
-        <w:t>jaccount</w:t>
-      </w:r>
-      <w:proofErr w:type="spellEnd"/>
-      <w:r>
-        <w:rPr>
-          <w:sz w:val="28"/>
-          <w:szCs w:val="28"/>
-        </w:rPr>
-        <w:t>身份认证等功能。</w:t>
+        <w:t>，它用于响应用户请求，调用数据层实现数据持久化，同时与第三方服务进行通信以实现消息推送与jaccount身份认证等功能。</w:t>
       </w:r>
     </w:p>
     <w:p>
@@ -4604,25 +4309,7 @@
           <w:sz w:val="28"/>
           <w:szCs w:val="28"/>
         </w:rPr>
-        <w:t>，</w:t>
-      </w:r>
-      <w:proofErr w:type="gramStart"/>
-      <w:r>
-        <w:rPr>
-          <w:rFonts w:hint="eastAsia"/>
-          <w:sz w:val="28"/>
-          <w:szCs w:val="28"/>
-        </w:rPr>
-        <w:t>微服务</w:t>
-      </w:r>
-      <w:proofErr w:type="gramEnd"/>
-      <w:r>
-        <w:rPr>
-          <w:rFonts w:hint="eastAsia"/>
-          <w:sz w:val="28"/>
-          <w:szCs w:val="28"/>
-        </w:rPr>
-        <w:t>间使用RPC协议进行通信</w:t>
+        <w:t>，微服务间使用RPC协议进行通信</w:t>
       </w:r>
       <w:r>
         <w:rPr>
@@ -4689,23 +4376,7 @@
           <w:sz w:val="28"/>
           <w:szCs w:val="28"/>
         </w:rPr>
-        <w:t>Travis搭建持续集成、持续交付平台，</w:t>
-      </w:r>
-      <w:proofErr w:type="spellStart"/>
-      <w:r>
-        <w:rPr>
-          <w:sz w:val="28"/>
-          <w:szCs w:val="28"/>
-        </w:rPr>
-        <w:t>github</w:t>
-      </w:r>
-      <w:proofErr w:type="spellEnd"/>
-      <w:r>
-        <w:rPr>
-          <w:sz w:val="28"/>
-          <w:szCs w:val="28"/>
-        </w:rPr>
-        <w:t>作为代码的版本控制库。</w:t>
+        <w:t>Travis搭建持续集成、持续交付平台，github作为代码的版本控制库。</w:t>
       </w:r>
     </w:p>
     <w:p>
@@ -4730,6 +4401,7 @@
           <w:sz w:val="32"/>
           <w:szCs w:val="28"/>
         </w:rPr>
+        <w:lastRenderedPageBreak/>
         <w:t>工具</w:t>
       </w:r>
       <w:r>
@@ -4789,31 +4461,13 @@
         </w:rPr>
         <w:t>建模工具：</w:t>
       </w:r>
-      <w:proofErr w:type="spellStart"/>
-      <w:r>
-        <w:rPr>
-          <w:sz w:val="28"/>
-          <w:szCs w:val="28"/>
-        </w:rPr>
-        <w:t>PowerDesigner</w:t>
-      </w:r>
-      <w:proofErr w:type="spellEnd"/>
-      <w:r>
-        <w:rPr>
-          <w:sz w:val="28"/>
-          <w:szCs w:val="28"/>
-        </w:rPr>
-        <w:t>、Axure、</w:t>
-      </w:r>
-      <w:proofErr w:type="spellStart"/>
-      <w:r>
-        <w:rPr>
-          <w:sz w:val="28"/>
-          <w:szCs w:val="28"/>
-        </w:rPr>
-        <w:t>Processon</w:t>
-      </w:r>
-      <w:proofErr w:type="spellEnd"/>
+      <w:r>
+        <w:rPr>
+          <w:sz w:val="28"/>
+          <w:szCs w:val="28"/>
+        </w:rPr>
+        <w:t>PowerDesigner、Axure、Processon</w:t>
+      </w:r>
     </w:p>
     <w:p>
       <w:pPr>
@@ -4838,31 +4492,13 @@
         </w:rPr>
         <w:t>编程语言：</w:t>
       </w:r>
-      <w:proofErr w:type="spellStart"/>
-      <w:r>
-        <w:rPr>
-          <w:sz w:val="28"/>
-          <w:szCs w:val="28"/>
-        </w:rPr>
-        <w:t>Javascript</w:t>
-      </w:r>
-      <w:proofErr w:type="spellEnd"/>
-      <w:r>
-        <w:rPr>
-          <w:sz w:val="28"/>
-          <w:szCs w:val="28"/>
-        </w:rPr>
-        <w:t>、</w:t>
-      </w:r>
-      <w:proofErr w:type="spellStart"/>
-      <w:r>
-        <w:rPr>
-          <w:sz w:val="28"/>
-          <w:szCs w:val="28"/>
-        </w:rPr>
-        <w:t>golang</w:t>
-      </w:r>
-      <w:proofErr w:type="spellEnd"/>
+      <w:r>
+        <w:rPr>
+          <w:sz w:val="28"/>
+          <w:szCs w:val="28"/>
+        </w:rPr>
+        <w:t>Javascript、golang</w:t>
+      </w:r>
     </w:p>
     <w:p>
       <w:pPr>
@@ -4974,31 +4610,13 @@
         </w:rPr>
         <w:t>数据库：</w:t>
       </w:r>
-      <w:proofErr w:type="spellStart"/>
-      <w:r>
-        <w:rPr>
-          <w:sz w:val="28"/>
-          <w:szCs w:val="28"/>
-        </w:rPr>
-        <w:t>mariadb</w:t>
-      </w:r>
-      <w:proofErr w:type="spellEnd"/>
-      <w:r>
-        <w:rPr>
-          <w:sz w:val="28"/>
-          <w:szCs w:val="28"/>
-        </w:rPr>
-        <w:t>、</w:t>
-      </w:r>
-      <w:proofErr w:type="spellStart"/>
-      <w:r>
-        <w:rPr>
-          <w:sz w:val="28"/>
-          <w:szCs w:val="28"/>
-        </w:rPr>
-        <w:t>mongodb</w:t>
-      </w:r>
-      <w:proofErr w:type="spellEnd"/>
+      <w:r>
+        <w:rPr>
+          <w:sz w:val="28"/>
+          <w:szCs w:val="28"/>
+        </w:rPr>
+        <w:t>mariadb、mongodb</w:t>
+      </w:r>
     </w:p>
     <w:p>
       <w:pPr>
@@ -5028,23 +4646,7 @@
           <w:sz w:val="28"/>
           <w:szCs w:val="28"/>
         </w:rPr>
-        <w:t>git（</w:t>
-      </w:r>
-      <w:proofErr w:type="spellStart"/>
-      <w:r>
-        <w:rPr>
-          <w:sz w:val="28"/>
-          <w:szCs w:val="28"/>
-        </w:rPr>
-        <w:t>github</w:t>
-      </w:r>
-      <w:proofErr w:type="spellEnd"/>
-      <w:r>
-        <w:rPr>
-          <w:sz w:val="28"/>
-          <w:szCs w:val="28"/>
-        </w:rPr>
-        <w:t>）</w:t>
+        <w:t>git（github）</w:t>
       </w:r>
     </w:p>
     <w:p>
@@ -5098,23 +4700,7 @@
           <w:sz w:val="28"/>
           <w:szCs w:val="28"/>
         </w:rPr>
-        <w:t>IDE：</w:t>
-      </w:r>
-      <w:proofErr w:type="spellStart"/>
-      <w:r>
-        <w:rPr>
-          <w:sz w:val="28"/>
-          <w:szCs w:val="28"/>
-        </w:rPr>
-        <w:t>VSCode</w:t>
-      </w:r>
-      <w:proofErr w:type="spellEnd"/>
-      <w:r>
-        <w:rPr>
-          <w:sz w:val="28"/>
-          <w:szCs w:val="28"/>
-        </w:rPr>
-        <w:t>、Android studio</w:t>
+        <w:t>IDE：VSCode、Android studio</w:t>
       </w:r>
     </w:p>
     <w:p>
@@ -5145,17 +4731,8 @@
           <w:sz w:val="28"/>
           <w:szCs w:val="28"/>
         </w:rPr>
-        <w:t>docker、</w:t>
-      </w:r>
-      <w:proofErr w:type="spellStart"/>
-      <w:r>
-        <w:rPr>
-          <w:sz w:val="28"/>
-          <w:szCs w:val="28"/>
-        </w:rPr>
-        <w:t>mergify</w:t>
-      </w:r>
-      <w:proofErr w:type="spellEnd"/>
+        <w:t>docker、mergify</w:t>
+      </w:r>
       <w:r>
         <w:rPr>
           <w:rFonts w:hint="eastAsia"/>
@@ -5164,7 +4741,6 @@
         </w:rPr>
         <w:t>、</w:t>
       </w:r>
-      <w:proofErr w:type="spellStart"/>
       <w:r>
         <w:rPr>
           <w:sz w:val="28"/>
@@ -5172,7 +4748,6 @@
         </w:rPr>
         <w:t>codecov</w:t>
       </w:r>
-      <w:proofErr w:type="spellEnd"/>
     </w:p>
     <w:p>
       <w:pPr>
@@ -5341,6 +4916,7 @@
           <w:rFonts w:ascii="黑体" w:eastAsia="黑体" w:hAnsi="黑体"/>
           <w:sz w:val="40"/>
         </w:rPr>
+        <w:lastRenderedPageBreak/>
         <w:t>项目风险分析和里程碑计划</w:t>
       </w:r>
     </w:p>
@@ -5436,7 +5012,6 @@
         </w:rPr>
         <w:t>大风险，技术风险。项目组初步确定出用户</w:t>
       </w:r>
-      <w:proofErr w:type="spellStart"/>
       <w:r>
         <w:rPr>
           <w:sz w:val="28"/>
@@ -5447,14 +5022,7 @@
         <w:rPr>
           <w:sz w:val="28"/>
         </w:rPr>
-        <w:t>account</w:t>
-      </w:r>
-      <w:proofErr w:type="spellEnd"/>
-      <w:r>
-        <w:rPr>
-          <w:sz w:val="28"/>
-        </w:rPr>
-        <w:t>第三方登录、</w:t>
+        <w:t>account第三方登录、</w:t>
       </w:r>
       <w:r>
         <w:rPr>
@@ -5561,23 +5129,7 @@
           <w:rFonts w:hint="eastAsia"/>
           <w:sz w:val="28"/>
         </w:rPr>
-        <w:t>语言的使用都不太熟悉，而</w:t>
-      </w:r>
-      <w:proofErr w:type="gramStart"/>
-      <w:r>
-        <w:rPr>
-          <w:rFonts w:hint="eastAsia"/>
-          <w:sz w:val="28"/>
-        </w:rPr>
-        <w:t>微服务</w:t>
-      </w:r>
-      <w:proofErr w:type="gramEnd"/>
-      <w:r>
-        <w:rPr>
-          <w:rFonts w:hint="eastAsia"/>
-          <w:sz w:val="28"/>
-        </w:rPr>
-        <w:t>的架构也是第一次尝试</w:t>
+        <w:t>语言的使用都不太熟悉，而微服务的架构也是第一次尝试</w:t>
       </w:r>
       <w:r>
         <w:rPr>
@@ -5878,6 +5430,14 @@
               </w:rPr>
               <w:t>后台管理界面原型</w:t>
             </w:r>
+            <w:r>
+              <w:rPr>
+                <w:rFonts w:ascii="微软雅黑" w:eastAsia="微软雅黑" w:hAnsi="微软雅黑" w:hint="eastAsia"/>
+                <w:sz w:val="24"/>
+                <w:szCs w:val="24"/>
+              </w:rPr>
+              <w:t>√</w:t>
+            </w:r>
           </w:p>
         </w:tc>
         <w:tc>
@@ -6054,6 +5614,14 @@
               </w:rPr>
               <w:t>数据库关系模型设计</w:t>
             </w:r>
+            <w:r>
+              <w:rPr>
+                <w:rFonts w:ascii="微软雅黑" w:eastAsia="微软雅黑" w:hAnsi="微软雅黑" w:hint="eastAsia"/>
+                <w:sz w:val="24"/>
+                <w:szCs w:val="24"/>
+              </w:rPr>
+              <w:t>√</w:t>
+            </w:r>
           </w:p>
         </w:tc>
         <w:tc>
@@ -6123,6 +5691,14 @@
               </w:rPr>
               <w:t>接口设计</w:t>
             </w:r>
+            <w:r>
+              <w:rPr>
+                <w:rFonts w:ascii="微软雅黑" w:eastAsia="微软雅黑" w:hAnsi="微软雅黑" w:hint="eastAsia"/>
+                <w:sz w:val="24"/>
+                <w:szCs w:val="24"/>
+              </w:rPr>
+              <w:t>√</w:t>
+            </w:r>
           </w:p>
         </w:tc>
         <w:tc>
@@ -6245,6 +5821,14 @@
               </w:rPr>
               <w:t>后台管理系统管理交易信息、用户信息</w:t>
             </w:r>
+            <w:r>
+              <w:rPr>
+                <w:rFonts w:ascii="微软雅黑" w:eastAsia="微软雅黑" w:hAnsi="微软雅黑" w:hint="eastAsia"/>
+                <w:sz w:val="24"/>
+                <w:szCs w:val="24"/>
+              </w:rPr>
+              <w:t>√</w:t>
+            </w:r>
           </w:p>
         </w:tc>
         <w:tc>
@@ -6306,6 +5890,16 @@
               </w:rPr>
               <w:t>系统测试，改正故障与缺陷</w:t>
             </w:r>
+            <w:r>
+              <w:rPr>
+                <w:rFonts w:ascii="微软雅黑" w:eastAsia="微软雅黑" w:hAnsi="微软雅黑" w:hint="eastAsia"/>
+                <w:sz w:val="24"/>
+                <w:szCs w:val="24"/>
+              </w:rPr>
+              <w:t>√</w:t>
+            </w:r>
+            <w:bookmarkStart w:id="1" w:name="_GoBack"/>
+            <w:bookmarkEnd w:id="1"/>
           </w:p>
         </w:tc>
         <w:tc>
@@ -6507,16 +6101,7 @@
                 <w:sz w:val="24"/>
                 <w:szCs w:val="24"/>
               </w:rPr>
-              <w:t>增加了</w:t>
-            </w:r>
-            <w:proofErr w:type="spellStart"/>
-            <w:r>
-              <w:rPr>
-                <w:rFonts w:ascii="微软雅黑" w:eastAsia="微软雅黑" w:hAnsi="微软雅黑" w:hint="eastAsia"/>
-                <w:sz w:val="24"/>
-                <w:szCs w:val="24"/>
-              </w:rPr>
-              <w:t>J</w:t>
+              <w:t>增加了J</w:t>
             </w:r>
             <w:r>
               <w:rPr>
@@ -6532,16 +6117,7 @@
                 <w:sz w:val="24"/>
                 <w:szCs w:val="24"/>
               </w:rPr>
-              <w:t>ccount</w:t>
-            </w:r>
-            <w:proofErr w:type="spellEnd"/>
-            <w:r>
-              <w:rPr>
-                <w:rFonts w:ascii="微软雅黑" w:eastAsia="微软雅黑" w:hAnsi="微软雅黑" w:hint="eastAsia"/>
-                <w:sz w:val="24"/>
-                <w:szCs w:val="24"/>
-              </w:rPr>
-              <w:t>登录机制</w:t>
+              <w:t>ccount登录机制</w:t>
             </w:r>
           </w:p>
         </w:tc>
@@ -6756,7 +6332,6 @@
                 <w:szCs w:val="24"/>
               </w:rPr>
             </w:pPr>
-            <w:proofErr w:type="spellStart"/>
             <w:r>
               <w:rPr>
                 <w:rFonts w:ascii="微软雅黑" w:eastAsia="微软雅黑" w:hAnsi="微软雅黑"/>
@@ -6765,7 +6340,6 @@
               </w:rPr>
               <w:t>JAccount</w:t>
             </w:r>
-            <w:proofErr w:type="spellEnd"/>
             <w:r>
               <w:rPr>
                 <w:rFonts w:ascii="微软雅黑" w:eastAsia="微软雅黑" w:hAnsi="微软雅黑" w:hint="eastAsia"/>
@@ -7430,7 +7004,6 @@
           <w:p>
             <w:pPr>
               <w:rPr>
-                <w:rFonts w:hint="eastAsia"/>
                 <w:sz w:val="24"/>
                 <w:szCs w:val="24"/>
               </w:rPr>
@@ -7443,8 +7016,6 @@
               </w:rPr>
               <w:t>完成验收成果的提交</w:t>
             </w:r>
-            <w:bookmarkStart w:id="1" w:name="_GoBack"/>
-            <w:bookmarkEnd w:id="1"/>
           </w:p>
         </w:tc>
       </w:tr>
@@ -7827,6 +7398,7 @@
           <w:sz w:val="28"/>
           <w:szCs w:val="24"/>
         </w:rPr>
+        <w:lastRenderedPageBreak/>
         <w:t>用户查询交易信息</w:t>
       </w:r>
     </w:p>
@@ -8023,25 +7595,7 @@
           <w:sz w:val="28"/>
           <w:szCs w:val="24"/>
         </w:rPr>
-        <w:t>通过</w:t>
-      </w:r>
-      <w:proofErr w:type="spellStart"/>
-      <w:r>
-        <w:rPr>
-          <w:rFonts w:hint="eastAsia"/>
-          <w:sz w:val="28"/>
-          <w:szCs w:val="24"/>
-        </w:rPr>
-        <w:t>JAccount</w:t>
-      </w:r>
-      <w:proofErr w:type="spellEnd"/>
-      <w:r>
-        <w:rPr>
-          <w:rFonts w:hint="eastAsia"/>
-          <w:sz w:val="28"/>
-          <w:szCs w:val="24"/>
-        </w:rPr>
-        <w:t>进行登录</w:t>
+        <w:t>通过JAccount进行登录</w:t>
       </w:r>
     </w:p>
     <w:p>
@@ -8273,6 +7827,7 @@
           <w:rFonts w:ascii="黑体" w:eastAsia="黑体" w:hAnsi="黑体"/>
           <w:sz w:val="40"/>
         </w:rPr>
+        <w:lastRenderedPageBreak/>
         <w:t>项目预期成果</w:t>
       </w:r>
     </w:p>
@@ -8365,21 +7920,7 @@
         <w:rPr>
           <w:sz w:val="28"/>
         </w:rPr>
-        <w:t>《SRS文档》和用例模型（.</w:t>
-      </w:r>
-      <w:proofErr w:type="spellStart"/>
-      <w:r>
-        <w:rPr>
-          <w:sz w:val="28"/>
-        </w:rPr>
-        <w:t>oom</w:t>
-      </w:r>
-      <w:proofErr w:type="spellEnd"/>
-      <w:r>
-        <w:rPr>
-          <w:sz w:val="28"/>
-        </w:rPr>
-        <w:t>）</w:t>
+        <w:t>《SRS文档》和用例模型（.oom）</w:t>
       </w:r>
     </w:p>
     <w:p>
@@ -8398,21 +7939,7 @@
         <w:rPr>
           <w:sz w:val="28"/>
         </w:rPr>
-        <w:t>《软件架构文档》和分析设计模型（.</w:t>
-      </w:r>
-      <w:proofErr w:type="spellStart"/>
-      <w:r>
-        <w:rPr>
-          <w:sz w:val="28"/>
-        </w:rPr>
-        <w:t>oom</w:t>
-      </w:r>
-      <w:proofErr w:type="spellEnd"/>
-      <w:r>
-        <w:rPr>
-          <w:sz w:val="28"/>
-        </w:rPr>
-        <w:t>）</w:t>
+        <w:t>《软件架构文档》和分析设计模型（.oom）</w:t>
       </w:r>
     </w:p>
     <w:p>
@@ -11894,7 +11421,7 @@
 </file>
 
 <file path=customXml/itemProps1.xml><?xml version="1.0" encoding="utf-8"?>
-<ds:datastoreItem xmlns:ds="http://schemas.openxmlformats.org/officeDocument/2006/customXml" ds:itemID="{7B152274-B6DF-4396-81C2-067FCDF40CB8}">
+<ds:datastoreItem xmlns:ds="http://schemas.openxmlformats.org/officeDocument/2006/customXml" ds:itemID="{BA60AB0F-2858-4169-86ED-C8AC3D6E699D}">
   <ds:schemaRefs>
     <ds:schemaRef ds:uri="http://schemas.openxmlformats.org/officeDocument/2006/bibliography"/>
   </ds:schemaRefs>

</xml_diff>